<commit_message>
Cập nhật file báo cáo 14/07/2020
</commit_message>
<xml_diff>
--- a/Báo cáo đồ án 1.docx
+++ b/Báo cáo đồ án 1.docx
@@ -6393,8 +6393,6 @@
               </w:rPr>
               <w:t>-Xác nhận trả phòng</w:t>
             </w:r>
-            <w:bookmarkStart w:id="31" w:name="_GoBack"/>
-            <w:bookmarkEnd w:id="31"/>
           </w:p>
         </w:tc>
       </w:tr>
@@ -6484,13 +6482,13 @@
         </w:numPr>
         <w:outlineLvl w:val="1"/>
       </w:pPr>
-      <w:bookmarkStart w:id="32" w:name="_Toc43895983"/>
-      <w:bookmarkStart w:id="33" w:name="_Toc43896153"/>
+      <w:bookmarkStart w:id="31" w:name="_Toc43895983"/>
+      <w:bookmarkStart w:id="32" w:name="_Toc43896153"/>
       <w:r>
         <w:t>Sơ đồ hoạt động</w:t>
       </w:r>
+      <w:bookmarkEnd w:id="31"/>
       <w:bookmarkEnd w:id="32"/>
-      <w:bookmarkEnd w:id="33"/>
     </w:p>
     <w:p>
       <w:pPr>
@@ -6501,13 +6499,13 @@
         </w:numPr>
         <w:outlineLvl w:val="2"/>
       </w:pPr>
-      <w:bookmarkStart w:id="34" w:name="_Toc43895984"/>
-      <w:bookmarkStart w:id="35" w:name="_Toc43896154"/>
+      <w:bookmarkStart w:id="33" w:name="_Toc43895984"/>
+      <w:bookmarkStart w:id="34" w:name="_Toc43896154"/>
       <w:r>
         <w:t>Đăng nhập</w:t>
       </w:r>
+      <w:bookmarkEnd w:id="33"/>
       <w:bookmarkEnd w:id="34"/>
-      <w:bookmarkEnd w:id="35"/>
     </w:p>
     <w:p>
       <w:r>
@@ -6574,13 +6572,13 @@
         </w:numPr>
         <w:outlineLvl w:val="2"/>
       </w:pPr>
-      <w:bookmarkStart w:id="36" w:name="_Toc43895985"/>
-      <w:bookmarkStart w:id="37" w:name="_Toc43896155"/>
+      <w:bookmarkStart w:id="35" w:name="_Toc43895985"/>
+      <w:bookmarkStart w:id="36" w:name="_Toc43896155"/>
       <w:r>
         <w:t>Xem thông tin phòng</w:t>
       </w:r>
+      <w:bookmarkEnd w:id="35"/>
       <w:bookmarkEnd w:id="36"/>
-      <w:bookmarkEnd w:id="37"/>
     </w:p>
     <w:p>
       <w:pPr>
@@ -6659,8 +6657,8 @@
         </w:numPr>
         <w:outlineLvl w:val="2"/>
       </w:pPr>
-      <w:bookmarkStart w:id="38" w:name="_Toc43895986"/>
-      <w:bookmarkStart w:id="39" w:name="_Toc43896156"/>
+      <w:bookmarkStart w:id="37" w:name="_Toc43895986"/>
+      <w:bookmarkStart w:id="38" w:name="_Toc43896156"/>
       <w:r>
         <w:rPr>
           <w:noProof/>
@@ -6724,8 +6722,8 @@
       <w:r>
         <w:t>Đăng kí trọ</w:t>
       </w:r>
+      <w:bookmarkEnd w:id="37"/>
       <w:bookmarkEnd w:id="38"/>
-      <w:bookmarkEnd w:id="39"/>
     </w:p>
     <w:p>
       <w:pPr>
@@ -6742,13 +6740,13 @@
         </w:numPr>
         <w:outlineLvl w:val="2"/>
       </w:pPr>
-      <w:bookmarkStart w:id="40" w:name="_Toc43895987"/>
-      <w:bookmarkStart w:id="41" w:name="_Toc43896157"/>
+      <w:bookmarkStart w:id="39" w:name="_Toc43895987"/>
+      <w:bookmarkStart w:id="40" w:name="_Toc43896157"/>
       <w:r>
         <w:t>Tạo hóa đơn/Thu tiền hàng tháng</w:t>
       </w:r>
+      <w:bookmarkEnd w:id="39"/>
       <w:bookmarkEnd w:id="40"/>
-      <w:bookmarkEnd w:id="41"/>
     </w:p>
     <w:p>
       <w:r>
@@ -6825,18 +6823,18 @@
         </w:numPr>
         <w:outlineLvl w:val="2"/>
       </w:pPr>
-      <w:bookmarkStart w:id="42" w:name="_Toc43895988"/>
-      <w:bookmarkStart w:id="43" w:name="_Toc43896158"/>
+      <w:bookmarkStart w:id="41" w:name="_Toc43895988"/>
+      <w:bookmarkStart w:id="42" w:name="_Toc43896158"/>
       <w:r>
         <w:lastRenderedPageBreak/>
         <w:t>Trả phòng</w:t>
       </w:r>
+      <w:bookmarkEnd w:id="41"/>
       <w:bookmarkEnd w:id="42"/>
-      <w:bookmarkEnd w:id="43"/>
-    </w:p>
-    <w:p>
-      <w:bookmarkStart w:id="44" w:name="_Toc43895989"/>
-      <w:bookmarkStart w:id="45" w:name="_Toc43896159"/>
+    </w:p>
+    <w:p>
+      <w:bookmarkStart w:id="43" w:name="_Toc43895989"/>
+      <w:bookmarkStart w:id="44" w:name="_Toc43896159"/>
       <w:r>
         <w:rPr>
           <w:noProof/>
@@ -6877,8 +6875,8 @@
           </wp:inline>
         </w:drawing>
       </w:r>
+      <w:bookmarkEnd w:id="43"/>
       <w:bookmarkEnd w:id="44"/>
-      <w:bookmarkEnd w:id="45"/>
       <w:r>
         <w:br w:type="page"/>
       </w:r>
@@ -6899,8 +6897,8 @@
           <w:sz w:val="28"/>
         </w:rPr>
       </w:pPr>
-      <w:bookmarkStart w:id="46" w:name="_Toc43895990"/>
-      <w:bookmarkStart w:id="47" w:name="_Toc43896160"/>
+      <w:bookmarkStart w:id="45" w:name="_Toc43895990"/>
+      <w:bookmarkStart w:id="46" w:name="_Toc43896160"/>
       <w:r>
         <w:rPr>
           <w:rFonts w:ascii="Times New Roman" w:hAnsi="Times New Roman"/>
@@ -6917,8 +6915,8 @@
         </w:rPr>
         <w:t xml:space="preserve"> 3</w:t>
       </w:r>
+      <w:bookmarkEnd w:id="45"/>
       <w:bookmarkEnd w:id="46"/>
-      <w:bookmarkEnd w:id="47"/>
     </w:p>
     <w:p>
       <w:pPr>
@@ -6935,8 +6933,8 @@
           <w:sz w:val="28"/>
         </w:rPr>
       </w:pPr>
-      <w:bookmarkStart w:id="48" w:name="_Toc43895991"/>
-      <w:bookmarkStart w:id="49" w:name="_Toc43896161"/>
+      <w:bookmarkStart w:id="47" w:name="_Toc43895991"/>
+      <w:bookmarkStart w:id="48" w:name="_Toc43896161"/>
       <w:r>
         <w:rPr>
           <w:rFonts w:ascii="Times New Roman" w:hAnsi="Times New Roman"/>
@@ -6945,8 +6943,8 @@
         </w:rPr>
         <w:t>THIẾT KẾ HỆ THỐNG</w:t>
       </w:r>
+      <w:bookmarkEnd w:id="47"/>
       <w:bookmarkEnd w:id="48"/>
-      <w:bookmarkEnd w:id="49"/>
     </w:p>
     <w:p/>
     <w:p>
@@ -7942,6 +7940,7 @@
         <w:t>Đăng nhập</w:t>
       </w:r>
     </w:p>
+    <w:p/>
     <w:p>
       <w:pPr>
         <w:sectPr>
@@ -7952,6 +7951,319 @@
           <w:docGrid w:linePitch="360"/>
         </w:sectPr>
       </w:pPr>
+      <w:r>
+        <w:rPr>
+          <w:noProof/>
+        </w:rPr>
+        <w:drawing>
+          <wp:anchor distT="0" distB="0" distL="114300" distR="114300" simplePos="0" relativeHeight="251677696" behindDoc="0" locked="0" layoutInCell="1" allowOverlap="1">
+            <wp:simplePos x="0" y="0"/>
+            <wp:positionH relativeFrom="column">
+              <wp:posOffset>901065</wp:posOffset>
+            </wp:positionH>
+            <wp:positionV relativeFrom="paragraph">
+              <wp:posOffset>1270</wp:posOffset>
+            </wp:positionV>
+            <wp:extent cx="3514725" cy="2259330"/>
+            <wp:effectExtent l="0" t="0" r="9525" b="7620"/>
+            <wp:wrapTopAndBottom/>
+            <wp:docPr id="3" name="Picture 3"/>
+            <wp:cNvGraphicFramePr>
+              <a:graphicFrameLocks xmlns:a="http://schemas.openxmlformats.org/drawingml/2006/main" noChangeAspect="1"/>
+            </wp:cNvGraphicFramePr>
+            <a:graphic xmlns:a="http://schemas.openxmlformats.org/drawingml/2006/main">
+              <a:graphicData uri="http://schemas.openxmlformats.org/drawingml/2006/picture">
+                <pic:pic xmlns:pic="http://schemas.openxmlformats.org/drawingml/2006/picture">
+                  <pic:nvPicPr>
+                    <pic:cNvPr id="1" name=""/>
+                    <pic:cNvPicPr/>
+                  </pic:nvPicPr>
+                  <pic:blipFill>
+                    <a:blip r:embed="rId32">
+                      <a:extLst>
+                        <a:ext uri="{28A0092B-C50C-407E-A947-70E740481C1C}">
+                          <a14:useLocalDpi xmlns:a14="http://schemas.microsoft.com/office/drawing/2010/main" val="0"/>
+                        </a:ext>
+                      </a:extLst>
+                    </a:blip>
+                    <a:stretch>
+                      <a:fillRect/>
+                    </a:stretch>
+                  </pic:blipFill>
+                  <pic:spPr>
+                    <a:xfrm>
+                      <a:off x="0" y="0"/>
+                      <a:ext cx="3514725" cy="2259330"/>
+                    </a:xfrm>
+                    <a:prstGeom prst="rect">
+                      <a:avLst/>
+                    </a:prstGeom>
+                  </pic:spPr>
+                </pic:pic>
+              </a:graphicData>
+            </a:graphic>
+          </wp:anchor>
+        </w:drawing>
+      </w:r>
+    </w:p>
+    <w:p>
+      <w:pPr>
+        <w:pStyle w:val="ListParagraph"/>
+        <w:numPr>
+          <w:ilvl w:val="0"/>
+          <w:numId w:val="44"/>
+        </w:numPr>
+        <w:rPr>
+          <w:b/>
+        </w:rPr>
+      </w:pPr>
+      <w:r>
+        <w:rPr>
+          <w:noProof/>
+        </w:rPr>
+        <w:lastRenderedPageBreak/>
+        <w:drawing>
+          <wp:anchor distT="0" distB="0" distL="114300" distR="114300" simplePos="0" relativeHeight="251678720" behindDoc="0" locked="0" layoutInCell="1" allowOverlap="1">
+            <wp:simplePos x="0" y="0"/>
+            <wp:positionH relativeFrom="column">
+              <wp:posOffset>100965</wp:posOffset>
+            </wp:positionH>
+            <wp:positionV relativeFrom="paragraph">
+              <wp:posOffset>271145</wp:posOffset>
+            </wp:positionV>
+            <wp:extent cx="5760720" cy="3456305"/>
+            <wp:effectExtent l="0" t="0" r="0" b="0"/>
+            <wp:wrapTopAndBottom/>
+            <wp:docPr id="11" name="Picture 11"/>
+            <wp:cNvGraphicFramePr>
+              <a:graphicFrameLocks xmlns:a="http://schemas.openxmlformats.org/drawingml/2006/main" noChangeAspect="1"/>
+            </wp:cNvGraphicFramePr>
+            <a:graphic xmlns:a="http://schemas.openxmlformats.org/drawingml/2006/main">
+              <a:graphicData uri="http://schemas.openxmlformats.org/drawingml/2006/picture">
+                <pic:pic xmlns:pic="http://schemas.openxmlformats.org/drawingml/2006/picture">
+                  <pic:nvPicPr>
+                    <pic:cNvPr id="1" name=""/>
+                    <pic:cNvPicPr/>
+                  </pic:nvPicPr>
+                  <pic:blipFill>
+                    <a:blip r:embed="rId33">
+                      <a:extLst>
+                        <a:ext uri="{28A0092B-C50C-407E-A947-70E740481C1C}">
+                          <a14:useLocalDpi xmlns:a14="http://schemas.microsoft.com/office/drawing/2010/main" val="0"/>
+                        </a:ext>
+                      </a:extLst>
+                    </a:blip>
+                    <a:stretch>
+                      <a:fillRect/>
+                    </a:stretch>
+                  </pic:blipFill>
+                  <pic:spPr>
+                    <a:xfrm>
+                      <a:off x="0" y="0"/>
+                      <a:ext cx="5760720" cy="3456305"/>
+                    </a:xfrm>
+                    <a:prstGeom prst="rect">
+                      <a:avLst/>
+                    </a:prstGeom>
+                  </pic:spPr>
+                </pic:pic>
+              </a:graphicData>
+            </a:graphic>
+          </wp:anchor>
+        </w:drawing>
+      </w:r>
+      <w:r>
+        <w:rPr>
+          <w:b/>
+        </w:rPr>
+        <w:t>Đăng kí trọ</w:t>
+      </w:r>
+    </w:p>
+    <w:p>
+      <w:pPr>
+        <w:pStyle w:val="ListParagraph"/>
+        <w:rPr>
+          <w:b/>
+        </w:rPr>
+      </w:pPr>
+    </w:p>
+    <w:p>
+      <w:pPr>
+        <w:pStyle w:val="ListParagraph"/>
+        <w:numPr>
+          <w:ilvl w:val="0"/>
+          <w:numId w:val="44"/>
+        </w:numPr>
+        <w:rPr>
+          <w:b/>
+        </w:rPr>
+      </w:pPr>
+      <w:r>
+        <w:rPr>
+          <w:noProof/>
+        </w:rPr>
+        <w:drawing>
+          <wp:anchor distT="0" distB="0" distL="114300" distR="114300" simplePos="0" relativeHeight="251679744" behindDoc="0" locked="0" layoutInCell="1" allowOverlap="1">
+            <wp:simplePos x="0" y="0"/>
+            <wp:positionH relativeFrom="margin">
+              <wp:align>right</wp:align>
+            </wp:positionH>
+            <wp:positionV relativeFrom="paragraph">
+              <wp:posOffset>427990</wp:posOffset>
+            </wp:positionV>
+            <wp:extent cx="5760720" cy="3579495"/>
+            <wp:effectExtent l="0" t="0" r="0" b="1905"/>
+            <wp:wrapTopAndBottom/>
+            <wp:docPr id="12" name="Picture 12"/>
+            <wp:cNvGraphicFramePr>
+              <a:graphicFrameLocks xmlns:a="http://schemas.openxmlformats.org/drawingml/2006/main" noChangeAspect="1"/>
+            </wp:cNvGraphicFramePr>
+            <a:graphic xmlns:a="http://schemas.openxmlformats.org/drawingml/2006/main">
+              <a:graphicData uri="http://schemas.openxmlformats.org/drawingml/2006/picture">
+                <pic:pic xmlns:pic="http://schemas.openxmlformats.org/drawingml/2006/picture">
+                  <pic:nvPicPr>
+                    <pic:cNvPr id="1" name=""/>
+                    <pic:cNvPicPr/>
+                  </pic:nvPicPr>
+                  <pic:blipFill>
+                    <a:blip r:embed="rId34">
+                      <a:extLst>
+                        <a:ext uri="{28A0092B-C50C-407E-A947-70E740481C1C}">
+                          <a14:useLocalDpi xmlns:a14="http://schemas.microsoft.com/office/drawing/2010/main" val="0"/>
+                        </a:ext>
+                      </a:extLst>
+                    </a:blip>
+                    <a:stretch>
+                      <a:fillRect/>
+                    </a:stretch>
+                  </pic:blipFill>
+                  <pic:spPr>
+                    <a:xfrm>
+                      <a:off x="0" y="0"/>
+                      <a:ext cx="5760720" cy="3579495"/>
+                    </a:xfrm>
+                    <a:prstGeom prst="rect">
+                      <a:avLst/>
+                    </a:prstGeom>
+                  </pic:spPr>
+                </pic:pic>
+              </a:graphicData>
+            </a:graphic>
+          </wp:anchor>
+        </w:drawing>
+      </w:r>
+      <w:r>
+        <w:rPr>
+          <w:b/>
+        </w:rPr>
+        <w:t>Tạo hóa đơn thu tiền hàng tháng</w:t>
+      </w:r>
+    </w:p>
+    <w:p>
+      <w:pPr>
+        <w:pStyle w:val="ListParagraph"/>
+        <w:rPr>
+          <w:b/>
+        </w:rPr>
+      </w:pPr>
+    </w:p>
+    <w:p>
+      <w:pPr>
+        <w:rPr>
+          <w:b/>
+        </w:rPr>
+      </w:pPr>
+    </w:p>
+    <w:p>
+      <w:pPr>
+        <w:pStyle w:val="ListParagraph"/>
+        <w:rPr>
+          <w:b/>
+        </w:rPr>
+      </w:pPr>
+    </w:p>
+    <w:p>
+      <w:pPr>
+        <w:pStyle w:val="ListParagraph"/>
+        <w:numPr>
+          <w:ilvl w:val="0"/>
+          <w:numId w:val="44"/>
+        </w:numPr>
+        <w:rPr>
+          <w:b/>
+        </w:rPr>
+      </w:pPr>
+      <w:bookmarkStart w:id="49" w:name="_GoBack"/>
+      <w:r>
+        <w:rPr>
+          <w:noProof/>
+        </w:rPr>
+        <w:lastRenderedPageBreak/>
+        <w:drawing>
+          <wp:anchor distT="0" distB="0" distL="114300" distR="114300" simplePos="0" relativeHeight="251680768" behindDoc="0" locked="0" layoutInCell="1" allowOverlap="1">
+            <wp:simplePos x="0" y="0"/>
+            <wp:positionH relativeFrom="column">
+              <wp:posOffset>300990</wp:posOffset>
+            </wp:positionH>
+            <wp:positionV relativeFrom="paragraph">
+              <wp:posOffset>290195</wp:posOffset>
+            </wp:positionV>
+            <wp:extent cx="5743575" cy="3895725"/>
+            <wp:effectExtent l="0" t="0" r="9525" b="9525"/>
+            <wp:wrapTopAndBottom/>
+            <wp:docPr id="13" name="Picture 13"/>
+            <wp:cNvGraphicFramePr>
+              <a:graphicFrameLocks xmlns:a="http://schemas.openxmlformats.org/drawingml/2006/main" noChangeAspect="1"/>
+            </wp:cNvGraphicFramePr>
+            <a:graphic xmlns:a="http://schemas.openxmlformats.org/drawingml/2006/main">
+              <a:graphicData uri="http://schemas.openxmlformats.org/drawingml/2006/picture">
+                <pic:pic xmlns:pic="http://schemas.openxmlformats.org/drawingml/2006/picture">
+                  <pic:nvPicPr>
+                    <pic:cNvPr id="1" name=""/>
+                    <pic:cNvPicPr/>
+                  </pic:nvPicPr>
+                  <pic:blipFill>
+                    <a:blip r:embed="rId35">
+                      <a:extLst>
+                        <a:ext uri="{28A0092B-C50C-407E-A947-70E740481C1C}">
+                          <a14:useLocalDpi xmlns:a14="http://schemas.microsoft.com/office/drawing/2010/main" val="0"/>
+                        </a:ext>
+                      </a:extLst>
+                    </a:blip>
+                    <a:stretch>
+                      <a:fillRect/>
+                    </a:stretch>
+                  </pic:blipFill>
+                  <pic:spPr>
+                    <a:xfrm>
+                      <a:off x="0" y="0"/>
+                      <a:ext cx="5743575" cy="3895725"/>
+                    </a:xfrm>
+                    <a:prstGeom prst="rect">
+                      <a:avLst/>
+                    </a:prstGeom>
+                  </pic:spPr>
+                </pic:pic>
+              </a:graphicData>
+            </a:graphic>
+          </wp:anchor>
+        </w:drawing>
+      </w:r>
+      <w:bookmarkEnd w:id="49"/>
+      <w:r>
+        <w:rPr>
+          <w:b/>
+        </w:rPr>
+        <w:t>Trả phòng</w:t>
+      </w:r>
+    </w:p>
+    <w:p>
+      <w:pPr>
+        <w:pStyle w:val="ListParagraph"/>
+        <w:rPr>
+          <w:b/>
+        </w:rPr>
+      </w:pPr>
     </w:p>
     <w:p>
       <w:pPr>
@@ -7961,12 +8273,389 @@
           <w:sz w:val="28"/>
         </w:rPr>
       </w:pPr>
-      <w:r>
+    </w:p>
+    <w:p>
+      <w:pPr>
+        <w:jc w:val="center"/>
         <w:rPr>
           <w:b/>
           <w:sz w:val="28"/>
         </w:rPr>
-        <w:lastRenderedPageBreak/>
+      </w:pPr>
+    </w:p>
+    <w:p>
+      <w:pPr>
+        <w:jc w:val="center"/>
+        <w:rPr>
+          <w:b/>
+          <w:sz w:val="28"/>
+        </w:rPr>
+      </w:pPr>
+    </w:p>
+    <w:p>
+      <w:pPr>
+        <w:jc w:val="center"/>
+        <w:rPr>
+          <w:b/>
+          <w:sz w:val="28"/>
+        </w:rPr>
+      </w:pPr>
+    </w:p>
+    <w:p>
+      <w:pPr>
+        <w:jc w:val="center"/>
+        <w:rPr>
+          <w:b/>
+          <w:sz w:val="28"/>
+        </w:rPr>
+      </w:pPr>
+    </w:p>
+    <w:p>
+      <w:pPr>
+        <w:jc w:val="center"/>
+        <w:rPr>
+          <w:b/>
+          <w:sz w:val="28"/>
+        </w:rPr>
+      </w:pPr>
+    </w:p>
+    <w:p>
+      <w:pPr>
+        <w:jc w:val="center"/>
+        <w:rPr>
+          <w:b/>
+          <w:sz w:val="28"/>
+        </w:rPr>
+      </w:pPr>
+    </w:p>
+    <w:p>
+      <w:pPr>
+        <w:jc w:val="center"/>
+        <w:rPr>
+          <w:b/>
+          <w:sz w:val="28"/>
+        </w:rPr>
+      </w:pPr>
+    </w:p>
+    <w:p>
+      <w:pPr>
+        <w:jc w:val="center"/>
+        <w:rPr>
+          <w:b/>
+          <w:sz w:val="28"/>
+        </w:rPr>
+      </w:pPr>
+    </w:p>
+    <w:p>
+      <w:pPr>
+        <w:jc w:val="center"/>
+        <w:rPr>
+          <w:b/>
+          <w:sz w:val="28"/>
+        </w:rPr>
+      </w:pPr>
+    </w:p>
+    <w:p>
+      <w:pPr>
+        <w:jc w:val="center"/>
+        <w:rPr>
+          <w:b/>
+          <w:sz w:val="28"/>
+        </w:rPr>
+      </w:pPr>
+    </w:p>
+    <w:p>
+      <w:pPr>
+        <w:jc w:val="center"/>
+        <w:rPr>
+          <w:b/>
+          <w:sz w:val="28"/>
+        </w:rPr>
+      </w:pPr>
+    </w:p>
+    <w:p>
+      <w:pPr>
+        <w:jc w:val="center"/>
+        <w:rPr>
+          <w:b/>
+          <w:sz w:val="28"/>
+        </w:rPr>
+      </w:pPr>
+    </w:p>
+    <w:p>
+      <w:pPr>
+        <w:jc w:val="center"/>
+        <w:rPr>
+          <w:b/>
+          <w:sz w:val="28"/>
+        </w:rPr>
+      </w:pPr>
+    </w:p>
+    <w:p>
+      <w:pPr>
+        <w:jc w:val="center"/>
+        <w:rPr>
+          <w:b/>
+          <w:sz w:val="28"/>
+        </w:rPr>
+      </w:pPr>
+    </w:p>
+    <w:p>
+      <w:pPr>
+        <w:jc w:val="center"/>
+        <w:rPr>
+          <w:b/>
+          <w:sz w:val="28"/>
+        </w:rPr>
+      </w:pPr>
+    </w:p>
+    <w:p>
+      <w:pPr>
+        <w:jc w:val="center"/>
+        <w:rPr>
+          <w:b/>
+          <w:sz w:val="28"/>
+        </w:rPr>
+      </w:pPr>
+    </w:p>
+    <w:p>
+      <w:pPr>
+        <w:jc w:val="center"/>
+        <w:rPr>
+          <w:b/>
+          <w:sz w:val="28"/>
+        </w:rPr>
+      </w:pPr>
+    </w:p>
+    <w:p>
+      <w:pPr>
+        <w:jc w:val="center"/>
+        <w:rPr>
+          <w:b/>
+          <w:sz w:val="28"/>
+        </w:rPr>
+      </w:pPr>
+    </w:p>
+    <w:p>
+      <w:pPr>
+        <w:jc w:val="center"/>
+        <w:rPr>
+          <w:b/>
+          <w:sz w:val="28"/>
+        </w:rPr>
+      </w:pPr>
+    </w:p>
+    <w:p>
+      <w:pPr>
+        <w:jc w:val="center"/>
+        <w:rPr>
+          <w:b/>
+          <w:sz w:val="28"/>
+        </w:rPr>
+      </w:pPr>
+    </w:p>
+    <w:p>
+      <w:pPr>
+        <w:jc w:val="center"/>
+        <w:rPr>
+          <w:b/>
+          <w:sz w:val="28"/>
+        </w:rPr>
+      </w:pPr>
+    </w:p>
+    <w:p>
+      <w:pPr>
+        <w:jc w:val="center"/>
+        <w:rPr>
+          <w:b/>
+          <w:sz w:val="28"/>
+        </w:rPr>
+      </w:pPr>
+    </w:p>
+    <w:p>
+      <w:pPr>
+        <w:jc w:val="center"/>
+        <w:rPr>
+          <w:b/>
+          <w:sz w:val="28"/>
+        </w:rPr>
+      </w:pPr>
+    </w:p>
+    <w:p>
+      <w:pPr>
+        <w:jc w:val="center"/>
+        <w:rPr>
+          <w:b/>
+          <w:sz w:val="28"/>
+        </w:rPr>
+      </w:pPr>
+    </w:p>
+    <w:p>
+      <w:pPr>
+        <w:jc w:val="center"/>
+        <w:rPr>
+          <w:b/>
+          <w:sz w:val="28"/>
+        </w:rPr>
+      </w:pPr>
+    </w:p>
+    <w:p>
+      <w:pPr>
+        <w:jc w:val="center"/>
+        <w:rPr>
+          <w:b/>
+          <w:sz w:val="28"/>
+        </w:rPr>
+      </w:pPr>
+    </w:p>
+    <w:p>
+      <w:pPr>
+        <w:jc w:val="center"/>
+        <w:rPr>
+          <w:b/>
+          <w:sz w:val="28"/>
+        </w:rPr>
+      </w:pPr>
+    </w:p>
+    <w:p>
+      <w:pPr>
+        <w:jc w:val="center"/>
+        <w:rPr>
+          <w:b/>
+          <w:sz w:val="28"/>
+        </w:rPr>
+      </w:pPr>
+    </w:p>
+    <w:p>
+      <w:pPr>
+        <w:jc w:val="center"/>
+        <w:rPr>
+          <w:b/>
+          <w:sz w:val="28"/>
+        </w:rPr>
+      </w:pPr>
+    </w:p>
+    <w:p>
+      <w:pPr>
+        <w:jc w:val="center"/>
+        <w:rPr>
+          <w:b/>
+          <w:sz w:val="28"/>
+        </w:rPr>
+      </w:pPr>
+    </w:p>
+    <w:p>
+      <w:pPr>
+        <w:jc w:val="center"/>
+        <w:rPr>
+          <w:b/>
+          <w:sz w:val="28"/>
+        </w:rPr>
+      </w:pPr>
+    </w:p>
+    <w:p>
+      <w:pPr>
+        <w:jc w:val="center"/>
+        <w:rPr>
+          <w:b/>
+          <w:sz w:val="28"/>
+        </w:rPr>
+      </w:pPr>
+    </w:p>
+    <w:p>
+      <w:pPr>
+        <w:jc w:val="center"/>
+        <w:rPr>
+          <w:b/>
+          <w:sz w:val="28"/>
+        </w:rPr>
+      </w:pPr>
+    </w:p>
+    <w:p>
+      <w:pPr>
+        <w:jc w:val="center"/>
+        <w:rPr>
+          <w:b/>
+          <w:sz w:val="28"/>
+        </w:rPr>
+      </w:pPr>
+    </w:p>
+    <w:p>
+      <w:pPr>
+        <w:jc w:val="center"/>
+        <w:rPr>
+          <w:b/>
+          <w:sz w:val="28"/>
+        </w:rPr>
+      </w:pPr>
+    </w:p>
+    <w:p>
+      <w:pPr>
+        <w:jc w:val="center"/>
+        <w:rPr>
+          <w:b/>
+          <w:sz w:val="28"/>
+        </w:rPr>
+      </w:pPr>
+    </w:p>
+    <w:p>
+      <w:pPr>
+        <w:jc w:val="center"/>
+        <w:rPr>
+          <w:b/>
+          <w:sz w:val="28"/>
+        </w:rPr>
+      </w:pPr>
+    </w:p>
+    <w:p>
+      <w:pPr>
+        <w:jc w:val="center"/>
+        <w:rPr>
+          <w:b/>
+          <w:sz w:val="28"/>
+        </w:rPr>
+      </w:pPr>
+    </w:p>
+    <w:p>
+      <w:pPr>
+        <w:jc w:val="center"/>
+        <w:rPr>
+          <w:b/>
+          <w:sz w:val="28"/>
+        </w:rPr>
+      </w:pPr>
+    </w:p>
+    <w:p>
+      <w:pPr>
+        <w:jc w:val="center"/>
+        <w:rPr>
+          <w:b/>
+          <w:sz w:val="28"/>
+        </w:rPr>
+      </w:pPr>
+    </w:p>
+    <w:p>
+      <w:pPr>
+        <w:jc w:val="center"/>
+        <w:rPr>
+          <w:b/>
+          <w:sz w:val="28"/>
+        </w:rPr>
+      </w:pPr>
+    </w:p>
+    <w:p>
+      <w:pPr>
+        <w:jc w:val="center"/>
+        <w:rPr>
+          <w:b/>
+          <w:sz w:val="28"/>
+        </w:rPr>
+      </w:pPr>
+      <w:r>
+        <w:rPr>
+          <w:b/>
+          <w:sz w:val="28"/>
+        </w:rPr>
         <w:t>KẾT LUẬN</w:t>
       </w:r>
     </w:p>
@@ -8248,7 +8937,7 @@
     <w:p/>
     <w:p/>
     <w:sectPr>
-      <w:headerReference w:type="default" r:id="rId32"/>
+      <w:headerReference w:type="default" r:id="rId36"/>
       <w:pgSz w:w="11907" w:h="16840" w:code="9"/>
       <w:pgMar w:top="1418" w:right="1134" w:bottom="1418" w:left="1701" w:header="720" w:footer="720" w:gutter="0"/>
       <w:pgNumType w:start="1"/>
@@ -10521,7 +11210,7 @@
   <w:abstractNum w:abstractNumId="19" w15:restartNumberingAfterBreak="0">
     <w:nsid w:val="4C797B15"/>
     <w:multiLevelType w:val="hybridMultilevel"/>
-    <w:tmpl w:val="548E279C"/>
+    <w:tmpl w:val="378427FA"/>
     <w:lvl w:ilvl="0" w:tplc="04090009">
       <w:start w:val="1"/>
       <w:numFmt w:val="bullet"/>
@@ -14335,7 +15024,7 @@
 </file>
 
 <file path=customXml/itemProps1.xml><?xml version="1.0" encoding="utf-8"?>
-<ds:datastoreItem xmlns:ds="http://schemas.openxmlformats.org/officeDocument/2006/customXml" ds:itemID="{DFB613E8-C4A4-4700-8EE9-08116631F996}">
+<ds:datastoreItem xmlns:ds="http://schemas.openxmlformats.org/officeDocument/2006/customXml" ds:itemID="{241107BB-2935-4981-A915-AC91EB32A82B}">
   <ds:schemaRefs>
     <ds:schemaRef ds:uri="http://schemas.openxmlformats.org/officeDocument/2006/bibliography"/>
   </ds:schemaRefs>

</xml_diff>

<commit_message>
Báo cáo đồ án 16/07/2020
</commit_message>
<xml_diff>
--- a/Báo cáo đồ án 1.docx
+++ b/Báo cáo đồ án 1.docx
@@ -4549,7 +4549,42 @@
                 <w:sz w:val="26"/>
                 <w:szCs w:val="26"/>
               </w:rPr>
-              <w:t>-Không có.</w:t>
+              <w:t xml:space="preserve">-Xảy ra lỗi </w:t>
+            </w:r>
+            <w:r>
+              <w:rPr>
+                <w:sz w:val="26"/>
+                <w:szCs w:val="26"/>
+              </w:rPr>
+              <w:t xml:space="preserve">truy xuất cơ sở dữ liệu dẫn đến </w:t>
+            </w:r>
+            <w:r>
+              <w:rPr>
+                <w:sz w:val="26"/>
+                <w:szCs w:val="26"/>
+              </w:rPr>
+              <w:t xml:space="preserve">không </w:t>
+            </w:r>
+            <w:r>
+              <w:rPr>
+                <w:sz w:val="26"/>
+                <w:szCs w:val="26"/>
+              </w:rPr>
+              <w:t>hiển thị</w:t>
+            </w:r>
+            <w:r>
+              <w:rPr>
+                <w:sz w:val="26"/>
+                <w:szCs w:val="26"/>
+              </w:rPr>
+              <w:t xml:space="preserve"> </w:t>
+            </w:r>
+            <w:r>
+              <w:rPr>
+                <w:sz w:val="26"/>
+                <w:szCs w:val="26"/>
+              </w:rPr>
+              <w:t>được danh sách các phòng, Lúc này sẽ trở về giao diện chính và bắt đầu lại việc truy xuất.</w:t>
             </w:r>
           </w:p>
         </w:tc>
@@ -5189,7 +5224,29 @@
                 <w:sz w:val="26"/>
                 <w:szCs w:val="26"/>
               </w:rPr>
-              <w:t>-Không có.</w:t>
+              <w:t>-Khi chủ trọ chọn chức năng đăng kí trọ, hiện ra phòng trống rồi thực hiện việc điền thông tin và xác nhận thì xảy ra sự cố là phòng đã có người đăng kí trước đó, lúc này sẽ quay trở về giao diện chính để vào lại chức năng đăng ký trọ</w:t>
+            </w:r>
+          </w:p>
+          <w:p>
+            <w:pPr>
+              <w:rPr>
+                <w:sz w:val="26"/>
+                <w:szCs w:val="26"/>
+              </w:rPr>
+            </w:pPr>
+            <w:r>
+              <w:rPr>
+                <w:sz w:val="26"/>
+                <w:szCs w:val="26"/>
+              </w:rPr>
+              <w:t>-Khi kiểm tra phòng trống mà</w:t>
+            </w:r>
+            <w:r>
+              <w:rPr>
+                <w:sz w:val="26"/>
+                <w:szCs w:val="26"/>
+              </w:rPr>
+              <w:t xml:space="preserve"> không còn phòng trống, thông báo hết phòng.</w:t>
             </w:r>
           </w:p>
         </w:tc>
@@ -5792,6 +5849,7 @@
                 <w:sz w:val="26"/>
                 <w:szCs w:val="26"/>
               </w:rPr>
+              <w:lastRenderedPageBreak/>
               <w:t>Luồng sự kiện phụ</w:t>
             </w:r>
           </w:p>
@@ -6449,8 +6507,17 @@
                 <w:sz w:val="26"/>
                 <w:szCs w:val="26"/>
               </w:rPr>
-              <w:t>-Không có.</w:t>
-            </w:r>
+              <w:t>-Khi xác nhận trả phòng</w:t>
+            </w:r>
+            <w:r>
+              <w:rPr>
+                <w:sz w:val="26"/>
+                <w:szCs w:val="26"/>
+              </w:rPr>
+              <w:t>, màn hình hiển thị thông báo phòng không tồn tại thì trở về lại giao diện kiểm tra danh sách phòng</w:t>
+            </w:r>
+            <w:bookmarkStart w:id="31" w:name="_GoBack"/>
+            <w:bookmarkEnd w:id="31"/>
           </w:p>
         </w:tc>
       </w:tr>
@@ -6482,13 +6549,13 @@
         </w:numPr>
         <w:outlineLvl w:val="1"/>
       </w:pPr>
-      <w:bookmarkStart w:id="31" w:name="_Toc43895983"/>
-      <w:bookmarkStart w:id="32" w:name="_Toc43896153"/>
+      <w:bookmarkStart w:id="32" w:name="_Toc43895983"/>
+      <w:bookmarkStart w:id="33" w:name="_Toc43896153"/>
       <w:r>
         <w:t>Sơ đồ hoạt động</w:t>
       </w:r>
-      <w:bookmarkEnd w:id="31"/>
       <w:bookmarkEnd w:id="32"/>
+      <w:bookmarkEnd w:id="33"/>
     </w:p>
     <w:p>
       <w:pPr>
@@ -6499,19 +6566,20 @@
         </w:numPr>
         <w:outlineLvl w:val="2"/>
       </w:pPr>
-      <w:bookmarkStart w:id="33" w:name="_Toc43895984"/>
-      <w:bookmarkStart w:id="34" w:name="_Toc43896154"/>
+      <w:bookmarkStart w:id="34" w:name="_Toc43895984"/>
+      <w:bookmarkStart w:id="35" w:name="_Toc43896154"/>
       <w:r>
         <w:t>Đăng nhập</w:t>
       </w:r>
-      <w:bookmarkEnd w:id="33"/>
       <w:bookmarkEnd w:id="34"/>
+      <w:bookmarkEnd w:id="35"/>
     </w:p>
     <w:p>
       <w:r>
         <w:rPr>
           <w:noProof/>
         </w:rPr>
+        <w:lastRenderedPageBreak/>
         <w:drawing>
           <wp:anchor distT="0" distB="0" distL="114300" distR="114300" simplePos="0" relativeHeight="251661312" behindDoc="0" locked="0" layoutInCell="1" allowOverlap="1">
             <wp:simplePos x="0" y="0"/>
@@ -6572,13 +6640,13 @@
         </w:numPr>
         <w:outlineLvl w:val="2"/>
       </w:pPr>
-      <w:bookmarkStart w:id="35" w:name="_Toc43895985"/>
-      <w:bookmarkStart w:id="36" w:name="_Toc43896155"/>
+      <w:bookmarkStart w:id="36" w:name="_Toc43895985"/>
+      <w:bookmarkStart w:id="37" w:name="_Toc43896155"/>
       <w:r>
         <w:t>Xem thông tin phòng</w:t>
       </w:r>
-      <w:bookmarkEnd w:id="35"/>
       <w:bookmarkEnd w:id="36"/>
+      <w:bookmarkEnd w:id="37"/>
     </w:p>
     <w:p>
       <w:pPr>
@@ -6588,7 +6656,6 @@
         <w:rPr>
           <w:noProof/>
         </w:rPr>
-        <w:lastRenderedPageBreak/>
         <w:drawing>
           <wp:anchor distT="0" distB="0" distL="114300" distR="114300" simplePos="0" relativeHeight="251662336" behindDoc="0" locked="0" layoutInCell="1" allowOverlap="1">
             <wp:simplePos x="0" y="0"/>
@@ -6657,12 +6724,13 @@
         </w:numPr>
         <w:outlineLvl w:val="2"/>
       </w:pPr>
-      <w:bookmarkStart w:id="37" w:name="_Toc43895986"/>
-      <w:bookmarkStart w:id="38" w:name="_Toc43896156"/>
+      <w:bookmarkStart w:id="38" w:name="_Toc43895986"/>
+      <w:bookmarkStart w:id="39" w:name="_Toc43896156"/>
       <w:r>
         <w:rPr>
           <w:noProof/>
         </w:rPr>
+        <w:lastRenderedPageBreak/>
         <w:drawing>
           <wp:anchor distT="0" distB="0" distL="114300" distR="114300" simplePos="0" relativeHeight="251663360" behindDoc="0" locked="0" layoutInCell="1" allowOverlap="1">
             <wp:simplePos x="0" y="0"/>
@@ -6722,8 +6790,8 @@
       <w:r>
         <w:t>Đăng kí trọ</w:t>
       </w:r>
-      <w:bookmarkEnd w:id="37"/>
       <w:bookmarkEnd w:id="38"/>
+      <w:bookmarkEnd w:id="39"/>
     </w:p>
     <w:p>
       <w:pPr>
@@ -6740,13 +6808,13 @@
         </w:numPr>
         <w:outlineLvl w:val="2"/>
       </w:pPr>
-      <w:bookmarkStart w:id="39" w:name="_Toc43895987"/>
-      <w:bookmarkStart w:id="40" w:name="_Toc43896157"/>
+      <w:bookmarkStart w:id="40" w:name="_Toc43895987"/>
+      <w:bookmarkStart w:id="41" w:name="_Toc43896157"/>
       <w:r>
         <w:t>Tạo hóa đơn/Thu tiền hàng tháng</w:t>
       </w:r>
-      <w:bookmarkEnd w:id="39"/>
       <w:bookmarkEnd w:id="40"/>
+      <w:bookmarkEnd w:id="41"/>
     </w:p>
     <w:p>
       <w:r>
@@ -6823,18 +6891,18 @@
         </w:numPr>
         <w:outlineLvl w:val="2"/>
       </w:pPr>
-      <w:bookmarkStart w:id="41" w:name="_Toc43895988"/>
-      <w:bookmarkStart w:id="42" w:name="_Toc43896158"/>
+      <w:bookmarkStart w:id="42" w:name="_Toc43895988"/>
+      <w:bookmarkStart w:id="43" w:name="_Toc43896158"/>
       <w:r>
         <w:lastRenderedPageBreak/>
         <w:t>Trả phòng</w:t>
       </w:r>
-      <w:bookmarkEnd w:id="41"/>
       <w:bookmarkEnd w:id="42"/>
-    </w:p>
-    <w:p>
-      <w:bookmarkStart w:id="43" w:name="_Toc43895989"/>
-      <w:bookmarkStart w:id="44" w:name="_Toc43896159"/>
+      <w:bookmarkEnd w:id="43"/>
+    </w:p>
+    <w:p>
+      <w:bookmarkStart w:id="44" w:name="_Toc43895989"/>
+      <w:bookmarkStart w:id="45" w:name="_Toc43896159"/>
       <w:r>
         <w:rPr>
           <w:noProof/>
@@ -6875,8 +6943,8 @@
           </wp:inline>
         </w:drawing>
       </w:r>
-      <w:bookmarkEnd w:id="43"/>
       <w:bookmarkEnd w:id="44"/>
+      <w:bookmarkEnd w:id="45"/>
       <w:r>
         <w:br w:type="page"/>
       </w:r>
@@ -6897,8 +6965,8 @@
           <w:sz w:val="28"/>
         </w:rPr>
       </w:pPr>
-      <w:bookmarkStart w:id="45" w:name="_Toc43895990"/>
-      <w:bookmarkStart w:id="46" w:name="_Toc43896160"/>
+      <w:bookmarkStart w:id="46" w:name="_Toc43895990"/>
+      <w:bookmarkStart w:id="47" w:name="_Toc43896160"/>
       <w:r>
         <w:rPr>
           <w:rFonts w:ascii="Times New Roman" w:hAnsi="Times New Roman"/>
@@ -6915,8 +6983,8 @@
         </w:rPr>
         <w:t xml:space="preserve"> 3</w:t>
       </w:r>
-      <w:bookmarkEnd w:id="45"/>
       <w:bookmarkEnd w:id="46"/>
+      <w:bookmarkEnd w:id="47"/>
     </w:p>
     <w:p>
       <w:pPr>
@@ -6933,8 +7001,8 @@
           <w:sz w:val="28"/>
         </w:rPr>
       </w:pPr>
-      <w:bookmarkStart w:id="47" w:name="_Toc43895991"/>
-      <w:bookmarkStart w:id="48" w:name="_Toc43896161"/>
+      <w:bookmarkStart w:id="48" w:name="_Toc43895991"/>
+      <w:bookmarkStart w:id="49" w:name="_Toc43896161"/>
       <w:r>
         <w:rPr>
           <w:rFonts w:ascii="Times New Roman" w:hAnsi="Times New Roman"/>
@@ -6943,8 +7011,8 @@
         </w:rPr>
         <w:t>THIẾT KẾ HỆ THỐNG</w:t>
       </w:r>
-      <w:bookmarkEnd w:id="47"/>
       <w:bookmarkEnd w:id="48"/>
+      <w:bookmarkEnd w:id="49"/>
     </w:p>
     <w:p/>
     <w:p>
@@ -8193,7 +8261,6 @@
           <w:b/>
         </w:rPr>
       </w:pPr>
-      <w:bookmarkStart w:id="49" w:name="_GoBack"/>
       <w:r>
         <w:rPr>
           <w:noProof/>
@@ -8249,7 +8316,6 @@
           </wp:anchor>
         </w:drawing>
       </w:r>
-      <w:bookmarkEnd w:id="49"/>
       <w:r>
         <w:rPr>
           <w:b/>
@@ -15024,7 +15090,7 @@
 </file>
 
 <file path=customXml/itemProps1.xml><?xml version="1.0" encoding="utf-8"?>
-<ds:datastoreItem xmlns:ds="http://schemas.openxmlformats.org/officeDocument/2006/customXml" ds:itemID="{241107BB-2935-4981-A915-AC91EB32A82B}">
+<ds:datastoreItem xmlns:ds="http://schemas.openxmlformats.org/officeDocument/2006/customXml" ds:itemID="{14222134-8F38-4AB3-9F81-AEA8DA905D3E}">
   <ds:schemaRefs>
     <ds:schemaRef ds:uri="http://schemas.openxmlformats.org/officeDocument/2006/bibliography"/>
   </ds:schemaRefs>

</xml_diff>